<commit_message>
Correcoes de layout do documento.
</commit_message>
<xml_diff>
--- a/Eco-05-Twitch-Especificar-Caso-de-Uso.docx
+++ b/Eco-05-Twitch-Especificar-Caso-de-Uso.docx
@@ -104,8 +104,6 @@
       <w:r>
         <w:t>anunciante</w:t>
       </w:r>
-      <w:bookmarkStart w:id="0" w:name="_GoBack"/>
-      <w:bookmarkEnd w:id="0"/>
       <w:r>
         <w:t xml:space="preserve"> deve estar logado no sistema para que ocorra a coleta de dados.</w:t>
       </w:r>
@@ -143,15 +141,16 @@
     <w:p>
       <w:pPr>
         <w:pStyle w:val="Ttulo1"/>
+        <w:numPr>
+          <w:ilvl w:val="0"/>
+          <w:numId w:val="2"/>
+        </w:numPr>
       </w:pPr>
       <w:r>
         <w:t>Fluxos alternativos.</w:t>
       </w:r>
     </w:p>
     <w:p>
-      <w:pPr>
-        <w:pStyle w:val="Ttulo2"/>
-      </w:pPr>
       <w:r>
         <w:t>Não há fluxos alternativos</w:t>
       </w:r>
@@ -159,6 +158,10 @@
     <w:p>
       <w:pPr>
         <w:pStyle w:val="Ttulo1"/>
+        <w:numPr>
+          <w:ilvl w:val="0"/>
+          <w:numId w:val="2"/>
+        </w:numPr>
       </w:pPr>
       <w:proofErr w:type="spellStart"/>
       <w:r>
@@ -185,6 +188,10 @@
     <w:p>
       <w:pPr>
         <w:pStyle w:val="Ttulo1"/>
+        <w:numPr>
+          <w:ilvl w:val="0"/>
+          <w:numId w:val="2"/>
+        </w:numPr>
       </w:pPr>
       <w:proofErr w:type="gramStart"/>
       <w:r>
@@ -200,6 +207,10 @@
     <w:p>
       <w:pPr>
         <w:pStyle w:val="Ttulo1"/>
+        <w:numPr>
+          <w:ilvl w:val="0"/>
+          <w:numId w:val="2"/>
+        </w:numPr>
       </w:pPr>
       <w:r>
         <w:t>Pós-Condições</w:t>
@@ -209,10 +220,16 @@
       <w:r>
         <w:t>Não se aplica.</w:t>
       </w:r>
+      <w:bookmarkStart w:id="0" w:name="_GoBack"/>
+      <w:bookmarkEnd w:id="0"/>
     </w:p>
     <w:p>
       <w:pPr>
         <w:pStyle w:val="Ttulo1"/>
+        <w:numPr>
+          <w:ilvl w:val="0"/>
+          <w:numId w:val="2"/>
+        </w:numPr>
       </w:pPr>
       <w:r>
         <w:t>Requisitos especiais</w:t>
@@ -226,8 +243,6 @@
         <w:t xml:space="preserve"> há requisites especiais.</w:t>
       </w:r>
     </w:p>
-    <w:p/>
-    <w:p/>
     <w:sectPr>
       <w:headerReference w:type="default" r:id="rId8"/>
       <w:footerReference w:type="default" r:id="rId9"/>
@@ -291,6 +306,154 @@
             <w:right w:val="nil"/>
           </w:tcBorders>
         </w:tcPr>
+        <w:tbl>
+          <w:tblPr>
+            <w:tblW w:w="0" w:type="auto"/>
+            <w:tblBorders>
+              <w:top w:val="single" w:sz="6" w:space="0" w:color="auto"/>
+              <w:left w:val="single" w:sz="6" w:space="0" w:color="auto"/>
+              <w:bottom w:val="single" w:sz="6" w:space="0" w:color="auto"/>
+              <w:right w:val="single" w:sz="6" w:space="0" w:color="auto"/>
+              <w:insideH w:val="single" w:sz="6" w:space="0" w:color="auto"/>
+              <w:insideV w:val="single" w:sz="6" w:space="0" w:color="auto"/>
+            </w:tblBorders>
+            <w:tblLayout w:type="fixed"/>
+            <w:tblLook w:val="0000" w:firstRow="0" w:lastRow="0" w:firstColumn="0" w:lastColumn="0" w:noHBand="0" w:noVBand="0"/>
+          </w:tblPr>
+          <w:tblGrid>
+            <w:gridCol w:w="3162"/>
+            <w:gridCol w:w="3162"/>
+            <w:gridCol w:w="3162"/>
+          </w:tblGrid>
+          <w:tr>
+            <w:tc>
+              <w:tcPr>
+                <w:tcW w:w="3162" w:type="dxa"/>
+                <w:tcBorders>
+                  <w:top w:val="nil"/>
+                  <w:left w:val="nil"/>
+                  <w:bottom w:val="nil"/>
+                  <w:right w:val="nil"/>
+                </w:tcBorders>
+              </w:tcPr>
+              <w:p>
+                <w:pPr>
+                  <w:ind w:right="360" w:firstLine="0"/>
+                </w:pPr>
+                <w:r>
+                  <w:t>Confidencial</w:t>
+                </w:r>
+              </w:p>
+            </w:tc>
+            <w:tc>
+              <w:tcPr>
+                <w:tcW w:w="3162" w:type="dxa"/>
+                <w:tcBorders>
+                  <w:top w:val="nil"/>
+                  <w:left w:val="nil"/>
+                  <w:bottom w:val="nil"/>
+                  <w:right w:val="nil"/>
+                </w:tcBorders>
+              </w:tcPr>
+              <w:p>
+                <w:pPr>
+                  <w:jc w:val="center"/>
+                </w:pPr>
+                <w:r>
+                  <w:sym w:font="Symbol" w:char="F0D3"/>
+                </w:r>
+                <w:r>
+                  <w:fldChar w:fldCharType="begin"/>
+                </w:r>
+                <w:r>
+                  <w:instrText xml:space="preserve"> DOCPROPERTY "Company"  \* MERGEFORMAT </w:instrText>
+                </w:r>
+                <w:r>
+                  <w:fldChar w:fldCharType="separate"/>
+                </w:r>
+                <w:r>
+                  <w:t>GS-Eco's Company</w:t>
+                </w:r>
+                <w:r>
+                  <w:fldChar w:fldCharType="end"/>
+                </w:r>
+                <w:r>
+                  <w:t xml:space="preserve">, </w:t>
+                </w:r>
+                <w:r>
+                  <w:fldChar w:fldCharType="begin"/>
+                </w:r>
+                <w:r>
+                  <w:instrText xml:space="preserve"> DATE \@ "yyyy" </w:instrText>
+                </w:r>
+                <w:r>
+                  <w:fldChar w:fldCharType="separate"/>
+                </w:r>
+                <w:r>
+                  <w:rPr>
+                    <w:noProof/>
+                  </w:rPr>
+                  <w:t>2015</w:t>
+                </w:r>
+                <w:proofErr w:type="gramStart"/>
+                <w:r>
+                  <w:fldChar w:fldCharType="end"/>
+                </w:r>
+                <w:proofErr w:type="gramEnd"/>
+              </w:p>
+            </w:tc>
+            <w:tc>
+              <w:tcPr>
+                <w:tcW w:w="3162" w:type="dxa"/>
+                <w:tcBorders>
+                  <w:top w:val="nil"/>
+                  <w:left w:val="nil"/>
+                  <w:bottom w:val="nil"/>
+                  <w:right w:val="nil"/>
+                </w:tcBorders>
+              </w:tcPr>
+              <w:p>
+                <w:pPr>
+                  <w:jc w:val="right"/>
+                </w:pPr>
+                <w:r>
+                  <w:t xml:space="preserve">Page </w:t>
+                </w:r>
+                <w:r>
+                  <w:rPr>
+                    <w:rStyle w:val="Nmerodepgina"/>
+                  </w:rPr>
+                  <w:fldChar w:fldCharType="begin"/>
+                </w:r>
+                <w:r>
+                  <w:rPr>
+                    <w:rStyle w:val="Nmerodepgina"/>
+                  </w:rPr>
+                  <w:instrText xml:space="preserve"> PAGE </w:instrText>
+                </w:r>
+                <w:r>
+                  <w:rPr>
+                    <w:rStyle w:val="Nmerodepgina"/>
+                  </w:rPr>
+                  <w:fldChar w:fldCharType="separate"/>
+                </w:r>
+                <w:r>
+                  <w:rPr>
+                    <w:rStyle w:val="Nmerodepgina"/>
+                    <w:noProof/>
+                  </w:rPr>
+                  <w:t>1</w:t>
+                </w:r>
+                <w:r>
+                  <w:rPr>
+                    <w:rStyle w:val="Nmerodepgina"/>
+                  </w:rPr>
+                  <w:fldChar w:fldCharType="end"/>
+                </w:r>
+              </w:p>
+            </w:tc>
+          </w:tr>
+        </w:tbl>
         <w:p>
           <w:pPr>
             <w:ind w:right="360"/>
@@ -309,8 +472,49 @@
         </w:tcPr>
         <w:p>
           <w:pPr>
-            <w:jc w:val="center"/>
+            <w:ind w:firstLine="0"/>
           </w:pPr>
+          <w:r>
+            <w:sym w:font="Symbol" w:char="F0D3"/>
+          </w:r>
+          <w:r>
+            <w:fldChar w:fldCharType="begin"/>
+          </w:r>
+          <w:r>
+            <w:instrText xml:space="preserve"> DOCPROPERTY "Company"  \* MERGEFORMAT </w:instrText>
+          </w:r>
+          <w:r>
+            <w:fldChar w:fldCharType="separate"/>
+          </w:r>
+          <w:r>
+            <w:t>GS-Eco's Company</w:t>
+          </w:r>
+          <w:r>
+            <w:fldChar w:fldCharType="end"/>
+          </w:r>
+          <w:r>
+            <w:t xml:space="preserve">, </w:t>
+          </w:r>
+          <w:r>
+            <w:fldChar w:fldCharType="begin"/>
+          </w:r>
+          <w:r>
+            <w:instrText xml:space="preserve"> DATE \@ "yyyy" </w:instrText>
+          </w:r>
+          <w:r>
+            <w:fldChar w:fldCharType="separate"/>
+          </w:r>
+          <w:r>
+            <w:rPr>
+              <w:noProof/>
+            </w:rPr>
+            <w:t>2015</w:t>
+          </w:r>
+          <w:proofErr w:type="gramStart"/>
+          <w:r>
+            <w:fldChar w:fldCharType="end"/>
+          </w:r>
+          <w:proofErr w:type="gramEnd"/>
         </w:p>
       </w:tc>
       <w:tc>
@@ -328,44 +532,11 @@
             <w:jc w:val="right"/>
           </w:pPr>
           <w:r>
-            <w:t xml:space="preserve">Page </w:t>
-          </w:r>
-          <w:r>
             <w:rPr>
               <w:rStyle w:val="Nmerodepgina"/>
+              <w:szCs w:val="20"/>
             </w:rPr>
-            <w:fldChar w:fldCharType="begin"/>
-          </w:r>
-          <w:r>
-            <w:rPr>
-              <w:rStyle w:val="Nmerodepgina"/>
-            </w:rPr>
-            <w:instrText xml:space="preserve"> PAGE </w:instrText>
-          </w:r>
-          <w:r>
-            <w:rPr>
-              <w:rStyle w:val="Nmerodepgina"/>
-            </w:rPr>
-            <w:fldChar w:fldCharType="separate"/>
-          </w:r>
-          <w:r>
-            <w:rPr>
-              <w:rStyle w:val="Nmerodepgina"/>
-              <w:noProof/>
-            </w:rPr>
-            <w:t>1</w:t>
-          </w:r>
-          <w:r>
-            <w:rPr>
-              <w:rStyle w:val="Nmerodepgina"/>
-            </w:rPr>
-            <w:fldChar w:fldCharType="end"/>
-          </w:r>
-          <w:r>
-            <w:rPr>
-              <w:rStyle w:val="Nmerodepgina"/>
-            </w:rPr>
-            <w:t xml:space="preserve"> of </w:t>
+            <w:t xml:space="preserve">Página </w:t>
           </w:r>
           <w:r>
             <w:rPr>
@@ -837,6 +1008,92 @@
     </w:lvl>
   </w:abstractNum>
   <w:abstractNum w:abstractNumId="3">
+    <w:nsid w:val="03F56B17"/>
+    <w:multiLevelType w:val="hybridMultilevel"/>
+    <w:tmpl w:val="4596F52A"/>
+    <w:lvl w:ilvl="0" w:tplc="0416000F">
+      <w:start w:val="1"/>
+      <w:numFmt w:val="decimal"/>
+      <w:lvlText w:val="%1."/>
+      <w:lvlJc w:val="left"/>
+      <w:pPr>
+        <w:ind w:left="720" w:hanging="360"/>
+      </w:pPr>
+    </w:lvl>
+    <w:lvl w:ilvl="1" w:tplc="04160019" w:tentative="1">
+      <w:start w:val="1"/>
+      <w:numFmt w:val="lowerLetter"/>
+      <w:lvlText w:val="%2."/>
+      <w:lvlJc w:val="left"/>
+      <w:pPr>
+        <w:ind w:left="1440" w:hanging="360"/>
+      </w:pPr>
+    </w:lvl>
+    <w:lvl w:ilvl="2" w:tplc="0416001B" w:tentative="1">
+      <w:start w:val="1"/>
+      <w:numFmt w:val="lowerRoman"/>
+      <w:lvlText w:val="%3."/>
+      <w:lvlJc w:val="right"/>
+      <w:pPr>
+        <w:ind w:left="2160" w:hanging="180"/>
+      </w:pPr>
+    </w:lvl>
+    <w:lvl w:ilvl="3" w:tplc="0416000F" w:tentative="1">
+      <w:start w:val="1"/>
+      <w:numFmt w:val="decimal"/>
+      <w:lvlText w:val="%4."/>
+      <w:lvlJc w:val="left"/>
+      <w:pPr>
+        <w:ind w:left="2880" w:hanging="360"/>
+      </w:pPr>
+    </w:lvl>
+    <w:lvl w:ilvl="4" w:tplc="04160019" w:tentative="1">
+      <w:start w:val="1"/>
+      <w:numFmt w:val="lowerLetter"/>
+      <w:lvlText w:val="%5."/>
+      <w:lvlJc w:val="left"/>
+      <w:pPr>
+        <w:ind w:left="3600" w:hanging="360"/>
+      </w:pPr>
+    </w:lvl>
+    <w:lvl w:ilvl="5" w:tplc="0416001B" w:tentative="1">
+      <w:start w:val="1"/>
+      <w:numFmt w:val="lowerRoman"/>
+      <w:lvlText w:val="%6."/>
+      <w:lvlJc w:val="right"/>
+      <w:pPr>
+        <w:ind w:left="4320" w:hanging="180"/>
+      </w:pPr>
+    </w:lvl>
+    <w:lvl w:ilvl="6" w:tplc="0416000F" w:tentative="1">
+      <w:start w:val="1"/>
+      <w:numFmt w:val="decimal"/>
+      <w:lvlText w:val="%7."/>
+      <w:lvlJc w:val="left"/>
+      <w:pPr>
+        <w:ind w:left="5040" w:hanging="360"/>
+      </w:pPr>
+    </w:lvl>
+    <w:lvl w:ilvl="7" w:tplc="04160019" w:tentative="1">
+      <w:start w:val="1"/>
+      <w:numFmt w:val="lowerLetter"/>
+      <w:lvlText w:val="%8."/>
+      <w:lvlJc w:val="left"/>
+      <w:pPr>
+        <w:ind w:left="5760" w:hanging="360"/>
+      </w:pPr>
+    </w:lvl>
+    <w:lvl w:ilvl="8" w:tplc="0416001B" w:tentative="1">
+      <w:start w:val="1"/>
+      <w:numFmt w:val="lowerRoman"/>
+      <w:lvlText w:val="%9."/>
+      <w:lvlJc w:val="right"/>
+      <w:pPr>
+        <w:ind w:left="6480" w:hanging="180"/>
+      </w:pPr>
+    </w:lvl>
+  </w:abstractNum>
+  <w:abstractNum w:abstractNumId="4">
     <w:nsid w:val="0BCC3C42"/>
     <w:multiLevelType w:val="multilevel"/>
     <w:tmpl w:val="C48CDC3E"/>
@@ -931,7 +1188,7 @@
       </w:pPr>
     </w:lvl>
   </w:abstractNum>
-  <w:abstractNum w:abstractNumId="4">
+  <w:abstractNum w:abstractNumId="5">
     <w:nsid w:val="318E60BF"/>
     <w:multiLevelType w:val="hybridMultilevel"/>
     <w:tmpl w:val="8E56102C"/>
@@ -1044,7 +1301,7 @@
       </w:pPr>
     </w:lvl>
   </w:abstractNum>
-  <w:abstractNum w:abstractNumId="5">
+  <w:abstractNum w:abstractNumId="6">
     <w:nsid w:val="3AD67191"/>
     <w:multiLevelType w:val="hybridMultilevel"/>
     <w:tmpl w:val="14CC398A"/>
@@ -1157,7 +1414,7 @@
       </w:pPr>
     </w:lvl>
   </w:abstractNum>
-  <w:abstractNum w:abstractNumId="6">
+  <w:abstractNum w:abstractNumId="7">
     <w:nsid w:val="5BD37CDA"/>
     <w:multiLevelType w:val="hybridMultilevel"/>
     <w:tmpl w:val="2AC89B4A"/>
@@ -1270,7 +1527,7 @@
       </w:pPr>
     </w:lvl>
   </w:abstractNum>
-  <w:abstractNum w:abstractNumId="7">
+  <w:abstractNum w:abstractNumId="8">
     <w:nsid w:val="746F0622"/>
     <w:multiLevelType w:val="multilevel"/>
     <w:tmpl w:val="0416001F"/>
@@ -1363,25 +1620,28 @@
     <w:abstractNumId w:val="0"/>
   </w:num>
   <w:num w:numId="3">
-    <w:abstractNumId w:val="3"/>
+    <w:abstractNumId w:val="4"/>
   </w:num>
   <w:num w:numId="4">
     <w:abstractNumId w:val="2"/>
   </w:num>
   <w:num w:numId="5">
-    <w:abstractNumId w:val="6"/>
+    <w:abstractNumId w:val="7"/>
   </w:num>
   <w:num w:numId="6">
-    <w:abstractNumId w:val="4"/>
+    <w:abstractNumId w:val="5"/>
   </w:num>
   <w:num w:numId="7">
-    <w:abstractNumId w:val="5"/>
+    <w:abstractNumId w:val="6"/>
   </w:num>
   <w:num w:numId="8">
     <w:abstractNumId w:val="1"/>
   </w:num>
   <w:num w:numId="9">
-    <w:abstractNumId w:val="7"/>
+    <w:abstractNumId w:val="8"/>
+  </w:num>
+  <w:num w:numId="10">
+    <w:abstractNumId w:val="3"/>
   </w:num>
 </w:numbering>
 </file>
@@ -1528,9 +1788,10 @@
   <w:style w:type="paragraph" w:default="1" w:styleId="Normal">
     <w:name w:val="Normal"/>
     <w:qFormat/>
-    <w:rsid w:val="00032604"/>
+    <w:rsid w:val="00B11969"/>
     <w:pPr>
       <w:spacing w:before="120" w:after="120"/>
+      <w:ind w:firstLine="720"/>
     </w:pPr>
     <w:rPr>
       <w:szCs w:val="24"/>
@@ -1583,6 +1844,7 @@
         <w:ilvl w:val="2"/>
       </w:numPr>
       <w:spacing w:before="0" w:after="0"/>
+      <w:ind w:firstLine="720"/>
       <w:outlineLvl w:val="2"/>
     </w:pPr>
     <w:rPr>
@@ -1936,9 +2198,10 @@
   <w:style w:type="paragraph" w:default="1" w:styleId="Normal">
     <w:name w:val="Normal"/>
     <w:qFormat/>
-    <w:rsid w:val="00032604"/>
+    <w:rsid w:val="00B11969"/>
     <w:pPr>
       <w:spacing w:before="120" w:after="120"/>
+      <w:ind w:firstLine="720"/>
     </w:pPr>
     <w:rPr>
       <w:szCs w:val="24"/>
@@ -1991,6 +2254,7 @@
         <w:ilvl w:val="2"/>
       </w:numPr>
       <w:spacing w:before="0" w:after="0"/>
+      <w:ind w:firstLine="720"/>
       <w:outlineLvl w:val="2"/>
     </w:pPr>
     <w:rPr>

</xml_diff>